<commit_message>
Se modifico archivo EDT
</commit_message>
<xml_diff>
--- a/EDT/EDT.docx
+++ b/EDT/EDT.docx
@@ -11,11 +11,11 @@
       </w:tblPr>
       <w:tblGrid>
         <w:gridCol w:w="1183"/>
-        <w:gridCol w:w="3273"/>
-        <w:gridCol w:w="2618"/>
+        <w:gridCol w:w="3270"/>
+        <w:gridCol w:w="2623"/>
         <w:gridCol w:w="1220"/>
-        <w:gridCol w:w="1630"/>
-        <w:gridCol w:w="1478"/>
+        <w:gridCol w:w="1629"/>
+        <w:gridCol w:w="1477"/>
       </w:tblGrid>
       <w:tr>
         <w:trPr>
@@ -72,6 +72,10 @@
               <w:ind w:left="6"/>
               <w:jc w:val="center"/>
               <w:cnfStyle w:val="100000000000" w:firstRow="1" w:lastRow="0" w:firstColumn="0" w:lastColumn="0" w:oddVBand="0" w:evenVBand="0" w:oddHBand="0" w:evenHBand="0" w:firstRowFirstColumn="0" w:firstRowLastColumn="0" w:lastRowFirstColumn="0" w:lastRowLastColumn="0"/>
+              <w:rPr>
+                <w:rFonts w:asciiTheme="minorHAnsi" w:hAnsiTheme="minorHAnsi"/>
+                <w:sz w:val="22"/>
+              </w:rPr>
             </w:pPr>
             <w:r>
               <w:rPr>
@@ -171,6 +175,10 @@
               <w:spacing w:after="160" w:line="259" w:lineRule="auto"/>
               <w:jc w:val="left"/>
               <w:cnfStyle w:val="000000100000" w:firstRow="0" w:lastRow="0" w:firstColumn="0" w:lastColumn="0" w:oddVBand="0" w:evenVBand="0" w:oddHBand="1" w:evenHBand="0" w:firstRowFirstColumn="0" w:firstRowLastColumn="0" w:lastRowFirstColumn="0" w:lastRowLastColumn="0"/>
+              <w:rPr>
+                <w:rFonts w:asciiTheme="minorHAnsi" w:hAnsiTheme="minorHAnsi"/>
+                <w:sz w:val="22"/>
+              </w:rPr>
             </w:pPr>
           </w:p>
         </w:tc>
@@ -285,10 +293,15 @@
               <w:ind w:left="60"/>
               <w:jc w:val="center"/>
               <w:cnfStyle w:val="000000000000" w:firstRow="0" w:lastRow="0" w:firstColumn="0" w:lastColumn="0" w:oddVBand="0" w:evenVBand="0" w:oddHBand="0" w:evenHBand="0" w:firstRowFirstColumn="0" w:firstRowLastColumn="0" w:lastRowFirstColumn="0" w:lastRowLastColumn="0"/>
-            </w:pPr>
-            <w:r>
-              <w:rPr>
-                <w:sz w:val="20"/>
+              <w:rPr>
+                <w:rFonts w:asciiTheme="minorHAnsi" w:hAnsiTheme="minorHAnsi"/>
+                <w:sz w:val="22"/>
+              </w:rPr>
+            </w:pPr>
+            <w:r>
+              <w:rPr>
+                <w:rFonts w:asciiTheme="minorHAnsi" w:hAnsiTheme="minorHAnsi"/>
+                <w:sz w:val="22"/>
               </w:rPr>
               <w:t xml:space="preserve"> </w:t>
             </w:r>
@@ -392,6 +405,10 @@
               <w:ind w:left="7"/>
               <w:jc w:val="center"/>
               <w:cnfStyle w:val="000000100000" w:firstRow="0" w:lastRow="0" w:firstColumn="0" w:lastColumn="0" w:oddVBand="0" w:evenVBand="0" w:oddHBand="1" w:evenHBand="0" w:firstRowFirstColumn="0" w:firstRowLastColumn="0" w:lastRowFirstColumn="0" w:lastRowLastColumn="0"/>
+              <w:rPr>
+                <w:rFonts w:asciiTheme="minorHAnsi" w:hAnsiTheme="minorHAnsi"/>
+                <w:sz w:val="22"/>
+              </w:rPr>
             </w:pPr>
           </w:p>
         </w:tc>
@@ -526,7 +543,37 @@
               <w:ind w:left="6"/>
               <w:jc w:val="center"/>
               <w:cnfStyle w:val="000000000000" w:firstRow="0" w:lastRow="0" w:firstColumn="0" w:lastColumn="0" w:oddVBand="0" w:evenVBand="0" w:oddHBand="0" w:evenHBand="0" w:firstRowFirstColumn="0" w:firstRowLastColumn="0" w:lastRowFirstColumn="0" w:lastRowLastColumn="0"/>
-            </w:pPr>
+              <w:rPr>
+                <w:rFonts w:asciiTheme="minorHAnsi" w:hAnsiTheme="minorHAnsi"/>
+                <w:sz w:val="22"/>
+              </w:rPr>
+            </w:pPr>
+            <w:r>
+              <w:rPr>
+                <w:rFonts w:asciiTheme="minorHAnsi" w:hAnsiTheme="minorHAnsi"/>
+                <w:sz w:val="22"/>
+              </w:rPr>
+              <w:t>Líder de proyecto</w:t>
+            </w:r>
+          </w:p>
+          <w:p>
+            <w:pPr>
+              <w:spacing w:before="0" w:after="0" w:line="259" w:lineRule="auto"/>
+              <w:ind w:left="6"/>
+              <w:jc w:val="center"/>
+              <w:cnfStyle w:val="000000000000" w:firstRow="0" w:lastRow="0" w:firstColumn="0" w:lastColumn="0" w:oddVBand="0" w:evenVBand="0" w:oddHBand="0" w:evenHBand="0" w:firstRowFirstColumn="0" w:firstRowLastColumn="0" w:lastRowFirstColumn="0" w:lastRowLastColumn="0"/>
+              <w:rPr>
+                <w:rFonts w:asciiTheme="minorHAnsi" w:hAnsiTheme="minorHAnsi"/>
+                <w:sz w:val="22"/>
+              </w:rPr>
+            </w:pPr>
+            <w:r>
+              <w:rPr>
+                <w:rFonts w:asciiTheme="minorHAnsi" w:hAnsiTheme="minorHAnsi"/>
+                <w:sz w:val="22"/>
+              </w:rPr>
+              <w:t>Gerente de proyecto</w:t>
+            </w:r>
           </w:p>
         </w:tc>
         <w:tc>
@@ -652,10 +699,59 @@
           <w:p>
             <w:pPr>
               <w:spacing w:before="0" w:after="0" w:line="259" w:lineRule="auto"/>
+              <w:ind w:left="6"/>
+              <w:jc w:val="center"/>
+              <w:cnfStyle w:val="000000100000" w:firstRow="0" w:lastRow="0" w:firstColumn="0" w:lastColumn="0" w:oddVBand="0" w:evenVBand="0" w:oddHBand="1" w:evenHBand="0" w:firstRowFirstColumn="0" w:firstRowLastColumn="0" w:lastRowFirstColumn="0" w:lastRowLastColumn="0"/>
+              <w:rPr>
+                <w:rFonts w:asciiTheme="minorHAnsi" w:hAnsiTheme="minorHAnsi"/>
+                <w:sz w:val="22"/>
+              </w:rPr>
+            </w:pPr>
+            <w:r>
+              <w:rPr>
+                <w:rFonts w:asciiTheme="minorHAnsi" w:hAnsiTheme="minorHAnsi"/>
+                <w:sz w:val="22"/>
+              </w:rPr>
+              <w:t>Líder de proyecto</w:t>
+            </w:r>
+          </w:p>
+          <w:p>
+            <w:pPr>
+              <w:spacing w:before="0" w:after="0" w:line="259" w:lineRule="auto"/>
               <w:ind w:left="7"/>
               <w:jc w:val="center"/>
               <w:cnfStyle w:val="000000100000" w:firstRow="0" w:lastRow="0" w:firstColumn="0" w:lastColumn="0" w:oddVBand="0" w:evenVBand="0" w:oddHBand="1" w:evenHBand="0" w:firstRowFirstColumn="0" w:firstRowLastColumn="0" w:lastRowFirstColumn="0" w:lastRowLastColumn="0"/>
-            </w:pPr>
+              <w:rPr>
+                <w:rFonts w:asciiTheme="minorHAnsi" w:hAnsiTheme="minorHAnsi"/>
+                <w:sz w:val="22"/>
+              </w:rPr>
+            </w:pPr>
+            <w:r>
+              <w:rPr>
+                <w:rFonts w:asciiTheme="minorHAnsi" w:hAnsiTheme="minorHAnsi"/>
+                <w:sz w:val="22"/>
+              </w:rPr>
+              <w:t>Gerente de proyecto</w:t>
+            </w:r>
+          </w:p>
+          <w:p>
+            <w:pPr>
+              <w:spacing w:before="0" w:after="0" w:line="259" w:lineRule="auto"/>
+              <w:ind w:left="7"/>
+              <w:jc w:val="center"/>
+              <w:cnfStyle w:val="000000100000" w:firstRow="0" w:lastRow="0" w:firstColumn="0" w:lastColumn="0" w:oddVBand="0" w:evenVBand="0" w:oddHBand="1" w:evenHBand="0" w:firstRowFirstColumn="0" w:firstRowLastColumn="0" w:lastRowFirstColumn="0" w:lastRowLastColumn="0"/>
+              <w:rPr>
+                <w:rFonts w:asciiTheme="minorHAnsi" w:hAnsiTheme="minorHAnsi"/>
+                <w:sz w:val="22"/>
+              </w:rPr>
+            </w:pPr>
+            <w:r>
+              <w:rPr>
+                <w:rFonts w:asciiTheme="minorHAnsi" w:hAnsiTheme="minorHAnsi"/>
+                <w:sz w:val="22"/>
+              </w:rPr>
+              <w:t xml:space="preserve">Analista </w:t>
+            </w:r>
           </w:p>
         </w:tc>
         <w:tc>
@@ -783,7 +879,18 @@
               <w:ind w:left="7"/>
               <w:jc w:val="center"/>
               <w:cnfStyle w:val="000000000000" w:firstRow="0" w:lastRow="0" w:firstColumn="0" w:lastColumn="0" w:oddVBand="0" w:evenVBand="0" w:oddHBand="0" w:evenHBand="0" w:firstRowFirstColumn="0" w:firstRowLastColumn="0" w:lastRowFirstColumn="0" w:lastRowLastColumn="0"/>
-            </w:pPr>
+              <w:rPr>
+                <w:rFonts w:asciiTheme="minorHAnsi" w:hAnsiTheme="minorHAnsi"/>
+                <w:sz w:val="22"/>
+              </w:rPr>
+            </w:pPr>
+            <w:r>
+              <w:rPr>
+                <w:rFonts w:asciiTheme="minorHAnsi" w:hAnsiTheme="minorHAnsi"/>
+                <w:sz w:val="22"/>
+              </w:rPr>
+              <w:t>Líder de proyecto</w:t>
+            </w:r>
           </w:p>
         </w:tc>
         <w:tc>
@@ -915,7 +1022,37 @@
               <w:ind w:left="7"/>
               <w:jc w:val="center"/>
               <w:cnfStyle w:val="000000100000" w:firstRow="0" w:lastRow="0" w:firstColumn="0" w:lastColumn="0" w:oddVBand="0" w:evenVBand="0" w:oddHBand="1" w:evenHBand="0" w:firstRowFirstColumn="0" w:firstRowLastColumn="0" w:lastRowFirstColumn="0" w:lastRowLastColumn="0"/>
-            </w:pPr>
+              <w:rPr>
+                <w:rFonts w:asciiTheme="minorHAnsi" w:hAnsiTheme="minorHAnsi"/>
+                <w:sz w:val="22"/>
+              </w:rPr>
+            </w:pPr>
+            <w:r>
+              <w:rPr>
+                <w:rFonts w:asciiTheme="minorHAnsi" w:hAnsiTheme="minorHAnsi"/>
+                <w:sz w:val="22"/>
+              </w:rPr>
+              <w:t>Líder de proyecto</w:t>
+            </w:r>
+          </w:p>
+          <w:p>
+            <w:pPr>
+              <w:spacing w:before="0" w:after="0" w:line="259" w:lineRule="auto"/>
+              <w:ind w:left="7"/>
+              <w:jc w:val="center"/>
+              <w:cnfStyle w:val="000000100000" w:firstRow="0" w:lastRow="0" w:firstColumn="0" w:lastColumn="0" w:oddVBand="0" w:evenVBand="0" w:oddHBand="1" w:evenHBand="0" w:firstRowFirstColumn="0" w:firstRowLastColumn="0" w:lastRowFirstColumn="0" w:lastRowLastColumn="0"/>
+              <w:rPr>
+                <w:rFonts w:asciiTheme="minorHAnsi" w:hAnsiTheme="minorHAnsi"/>
+                <w:sz w:val="22"/>
+              </w:rPr>
+            </w:pPr>
+            <w:r>
+              <w:rPr>
+                <w:rFonts w:asciiTheme="minorHAnsi" w:hAnsiTheme="minorHAnsi"/>
+                <w:sz w:val="22"/>
+              </w:rPr>
+              <w:t>Analista</w:t>
+            </w:r>
           </w:p>
         </w:tc>
         <w:tc>
@@ -1056,7 +1193,18 @@
               <w:ind w:left="7"/>
               <w:jc w:val="center"/>
               <w:cnfStyle w:val="000000000000" w:firstRow="0" w:lastRow="0" w:firstColumn="0" w:lastColumn="0" w:oddVBand="0" w:evenVBand="0" w:oddHBand="0" w:evenHBand="0" w:firstRowFirstColumn="0" w:firstRowLastColumn="0" w:lastRowFirstColumn="0" w:lastRowLastColumn="0"/>
-            </w:pPr>
+              <w:rPr>
+                <w:rFonts w:asciiTheme="minorHAnsi" w:hAnsiTheme="minorHAnsi"/>
+                <w:sz w:val="22"/>
+              </w:rPr>
+            </w:pPr>
+            <w:r>
+              <w:rPr>
+                <w:rFonts w:asciiTheme="minorHAnsi" w:hAnsiTheme="minorHAnsi"/>
+                <w:sz w:val="22"/>
+              </w:rPr>
+              <w:t>Analista</w:t>
+            </w:r>
           </w:p>
         </w:tc>
         <w:tc>
@@ -1188,7 +1336,37 @@
               <w:ind w:left="7"/>
               <w:jc w:val="center"/>
               <w:cnfStyle w:val="000000100000" w:firstRow="0" w:lastRow="0" w:firstColumn="0" w:lastColumn="0" w:oddVBand="0" w:evenVBand="0" w:oddHBand="1" w:evenHBand="0" w:firstRowFirstColumn="0" w:firstRowLastColumn="0" w:lastRowFirstColumn="0" w:lastRowLastColumn="0"/>
-            </w:pPr>
+              <w:rPr>
+                <w:rFonts w:asciiTheme="minorHAnsi" w:hAnsiTheme="minorHAnsi"/>
+                <w:sz w:val="22"/>
+              </w:rPr>
+            </w:pPr>
+            <w:r>
+              <w:rPr>
+                <w:rFonts w:asciiTheme="minorHAnsi" w:hAnsiTheme="minorHAnsi"/>
+                <w:sz w:val="22"/>
+              </w:rPr>
+              <w:t>Diseñador BD</w:t>
+            </w:r>
+          </w:p>
+          <w:p>
+            <w:pPr>
+              <w:spacing w:before="0" w:after="0" w:line="259" w:lineRule="auto"/>
+              <w:ind w:left="7"/>
+              <w:jc w:val="center"/>
+              <w:cnfStyle w:val="000000100000" w:firstRow="0" w:lastRow="0" w:firstColumn="0" w:lastColumn="0" w:oddVBand="0" w:evenVBand="0" w:oddHBand="1" w:evenHBand="0" w:firstRowFirstColumn="0" w:firstRowLastColumn="0" w:lastRowFirstColumn="0" w:lastRowLastColumn="0"/>
+              <w:rPr>
+                <w:rFonts w:asciiTheme="minorHAnsi" w:hAnsiTheme="minorHAnsi"/>
+                <w:sz w:val="22"/>
+              </w:rPr>
+            </w:pPr>
+            <w:r>
+              <w:rPr>
+                <w:rFonts w:asciiTheme="minorHAnsi" w:hAnsiTheme="minorHAnsi"/>
+                <w:sz w:val="22"/>
+              </w:rPr>
+              <w:t>Programador</w:t>
+            </w:r>
           </w:p>
         </w:tc>
         <w:tc>
@@ -1319,7 +1497,37 @@
               <w:ind w:left="7"/>
               <w:jc w:val="center"/>
               <w:cnfStyle w:val="000000000000" w:firstRow="0" w:lastRow="0" w:firstColumn="0" w:lastColumn="0" w:oddVBand="0" w:evenVBand="0" w:oddHBand="0" w:evenHBand="0" w:firstRowFirstColumn="0" w:firstRowLastColumn="0" w:lastRowFirstColumn="0" w:lastRowLastColumn="0"/>
-            </w:pPr>
+              <w:rPr>
+                <w:rFonts w:asciiTheme="minorHAnsi" w:hAnsiTheme="minorHAnsi"/>
+                <w:sz w:val="22"/>
+              </w:rPr>
+            </w:pPr>
+            <w:r>
+              <w:rPr>
+                <w:rFonts w:asciiTheme="minorHAnsi" w:hAnsiTheme="minorHAnsi"/>
+                <w:sz w:val="22"/>
+              </w:rPr>
+              <w:t>Analista</w:t>
+            </w:r>
+          </w:p>
+          <w:p>
+            <w:pPr>
+              <w:spacing w:before="0" w:after="0" w:line="259" w:lineRule="auto"/>
+              <w:ind w:left="7"/>
+              <w:jc w:val="center"/>
+              <w:cnfStyle w:val="000000000000" w:firstRow="0" w:lastRow="0" w:firstColumn="0" w:lastColumn="0" w:oddVBand="0" w:evenVBand="0" w:oddHBand="0" w:evenHBand="0" w:firstRowFirstColumn="0" w:firstRowLastColumn="0" w:lastRowFirstColumn="0" w:lastRowLastColumn="0"/>
+              <w:rPr>
+                <w:rFonts w:asciiTheme="minorHAnsi" w:hAnsiTheme="minorHAnsi"/>
+                <w:sz w:val="22"/>
+              </w:rPr>
+            </w:pPr>
+            <w:r>
+              <w:rPr>
+                <w:rFonts w:asciiTheme="minorHAnsi" w:hAnsiTheme="minorHAnsi"/>
+                <w:sz w:val="22"/>
+              </w:rPr>
+              <w:t>Documentador</w:t>
+            </w:r>
           </w:p>
         </w:tc>
         <w:tc>
@@ -1451,7 +1659,37 @@
               <w:ind w:left="7"/>
               <w:jc w:val="center"/>
               <w:cnfStyle w:val="000000100000" w:firstRow="0" w:lastRow="0" w:firstColumn="0" w:lastColumn="0" w:oddVBand="0" w:evenVBand="0" w:oddHBand="1" w:evenHBand="0" w:firstRowFirstColumn="0" w:firstRowLastColumn="0" w:lastRowFirstColumn="0" w:lastRowLastColumn="0"/>
-            </w:pPr>
+              <w:rPr>
+                <w:rFonts w:asciiTheme="minorHAnsi" w:hAnsiTheme="minorHAnsi"/>
+                <w:sz w:val="22"/>
+              </w:rPr>
+            </w:pPr>
+            <w:r>
+              <w:rPr>
+                <w:rFonts w:asciiTheme="minorHAnsi" w:hAnsiTheme="minorHAnsi"/>
+                <w:sz w:val="22"/>
+              </w:rPr>
+              <w:t>Analista</w:t>
+            </w:r>
+          </w:p>
+          <w:p>
+            <w:pPr>
+              <w:spacing w:before="0" w:after="0" w:line="259" w:lineRule="auto"/>
+              <w:ind w:left="7"/>
+              <w:jc w:val="center"/>
+              <w:cnfStyle w:val="000000100000" w:firstRow="0" w:lastRow="0" w:firstColumn="0" w:lastColumn="0" w:oddVBand="0" w:evenVBand="0" w:oddHBand="1" w:evenHBand="0" w:firstRowFirstColumn="0" w:firstRowLastColumn="0" w:lastRowFirstColumn="0" w:lastRowLastColumn="0"/>
+              <w:rPr>
+                <w:rFonts w:asciiTheme="minorHAnsi" w:hAnsiTheme="minorHAnsi"/>
+                <w:sz w:val="22"/>
+              </w:rPr>
+            </w:pPr>
+            <w:r>
+              <w:rPr>
+                <w:rFonts w:asciiTheme="minorHAnsi" w:hAnsiTheme="minorHAnsi"/>
+                <w:sz w:val="22"/>
+              </w:rPr>
+              <w:t>Documentador</w:t>
+            </w:r>
           </w:p>
         </w:tc>
         <w:tc>
@@ -1592,7 +1830,37 @@
               <w:ind w:left="7"/>
               <w:jc w:val="center"/>
               <w:cnfStyle w:val="000000000000" w:firstRow="0" w:lastRow="0" w:firstColumn="0" w:lastColumn="0" w:oddVBand="0" w:evenVBand="0" w:oddHBand="0" w:evenHBand="0" w:firstRowFirstColumn="0" w:firstRowLastColumn="0" w:lastRowFirstColumn="0" w:lastRowLastColumn="0"/>
-            </w:pPr>
+              <w:rPr>
+                <w:rFonts w:asciiTheme="minorHAnsi" w:hAnsiTheme="minorHAnsi"/>
+                <w:sz w:val="22"/>
+              </w:rPr>
+            </w:pPr>
+            <w:r>
+              <w:rPr>
+                <w:rFonts w:asciiTheme="minorHAnsi" w:hAnsiTheme="minorHAnsi"/>
+                <w:sz w:val="22"/>
+              </w:rPr>
+              <w:t>Líder de proyecto</w:t>
+            </w:r>
+          </w:p>
+          <w:p>
+            <w:pPr>
+              <w:spacing w:before="0" w:after="0" w:line="259" w:lineRule="auto"/>
+              <w:ind w:left="7"/>
+              <w:jc w:val="center"/>
+              <w:cnfStyle w:val="000000000000" w:firstRow="0" w:lastRow="0" w:firstColumn="0" w:lastColumn="0" w:oddVBand="0" w:evenVBand="0" w:oddHBand="0" w:evenHBand="0" w:firstRowFirstColumn="0" w:firstRowLastColumn="0" w:lastRowFirstColumn="0" w:lastRowLastColumn="0"/>
+              <w:rPr>
+                <w:rFonts w:asciiTheme="minorHAnsi" w:hAnsiTheme="minorHAnsi"/>
+                <w:sz w:val="22"/>
+              </w:rPr>
+            </w:pPr>
+            <w:r>
+              <w:rPr>
+                <w:rFonts w:asciiTheme="minorHAnsi" w:hAnsiTheme="minorHAnsi"/>
+                <w:sz w:val="22"/>
+              </w:rPr>
+              <w:t>Analista</w:t>
+            </w:r>
           </w:p>
         </w:tc>
         <w:tc>
@@ -1724,7 +1992,37 @@
               <w:ind w:left="7"/>
               <w:jc w:val="center"/>
               <w:cnfStyle w:val="000000100000" w:firstRow="0" w:lastRow="0" w:firstColumn="0" w:lastColumn="0" w:oddVBand="0" w:evenVBand="0" w:oddHBand="1" w:evenHBand="0" w:firstRowFirstColumn="0" w:firstRowLastColumn="0" w:lastRowFirstColumn="0" w:lastRowLastColumn="0"/>
-            </w:pPr>
+              <w:rPr>
+                <w:rFonts w:asciiTheme="minorHAnsi" w:hAnsiTheme="minorHAnsi"/>
+                <w:sz w:val="22"/>
+              </w:rPr>
+            </w:pPr>
+            <w:r>
+              <w:rPr>
+                <w:rFonts w:asciiTheme="minorHAnsi" w:hAnsiTheme="minorHAnsi"/>
+                <w:sz w:val="22"/>
+              </w:rPr>
+              <w:t>Líder de proyecto</w:t>
+            </w:r>
+          </w:p>
+          <w:p>
+            <w:pPr>
+              <w:spacing w:before="0" w:after="0" w:line="259" w:lineRule="auto"/>
+              <w:ind w:left="7"/>
+              <w:jc w:val="center"/>
+              <w:cnfStyle w:val="000000100000" w:firstRow="0" w:lastRow="0" w:firstColumn="0" w:lastColumn="0" w:oddVBand="0" w:evenVBand="0" w:oddHBand="1" w:evenHBand="0" w:firstRowFirstColumn="0" w:firstRowLastColumn="0" w:lastRowFirstColumn="0" w:lastRowLastColumn="0"/>
+              <w:rPr>
+                <w:rFonts w:asciiTheme="minorHAnsi" w:hAnsiTheme="minorHAnsi"/>
+                <w:sz w:val="22"/>
+              </w:rPr>
+            </w:pPr>
+            <w:r>
+              <w:rPr>
+                <w:rFonts w:asciiTheme="minorHAnsi" w:hAnsiTheme="minorHAnsi"/>
+                <w:sz w:val="22"/>
+              </w:rPr>
+              <w:t xml:space="preserve">Diseñador grafico </w:t>
+            </w:r>
           </w:p>
         </w:tc>
         <w:tc>
@@ -1855,7 +2153,37 @@
               <w:ind w:left="7"/>
               <w:jc w:val="center"/>
               <w:cnfStyle w:val="000000000000" w:firstRow="0" w:lastRow="0" w:firstColumn="0" w:lastColumn="0" w:oddVBand="0" w:evenVBand="0" w:oddHBand="0" w:evenHBand="0" w:firstRowFirstColumn="0" w:firstRowLastColumn="0" w:lastRowFirstColumn="0" w:lastRowLastColumn="0"/>
-            </w:pPr>
+              <w:rPr>
+                <w:rFonts w:asciiTheme="minorHAnsi" w:hAnsiTheme="minorHAnsi"/>
+                <w:sz w:val="22"/>
+              </w:rPr>
+            </w:pPr>
+            <w:r>
+              <w:rPr>
+                <w:rFonts w:asciiTheme="minorHAnsi" w:hAnsiTheme="minorHAnsi"/>
+                <w:sz w:val="22"/>
+              </w:rPr>
+              <w:t>Líder de proyecto</w:t>
+            </w:r>
+          </w:p>
+          <w:p>
+            <w:pPr>
+              <w:spacing w:before="0" w:after="0" w:line="259" w:lineRule="auto"/>
+              <w:ind w:left="7"/>
+              <w:jc w:val="center"/>
+              <w:cnfStyle w:val="000000000000" w:firstRow="0" w:lastRow="0" w:firstColumn="0" w:lastColumn="0" w:oddVBand="0" w:evenVBand="0" w:oddHBand="0" w:evenHBand="0" w:firstRowFirstColumn="0" w:firstRowLastColumn="0" w:lastRowFirstColumn="0" w:lastRowLastColumn="0"/>
+              <w:rPr>
+                <w:rFonts w:asciiTheme="minorHAnsi" w:hAnsiTheme="minorHAnsi"/>
+                <w:sz w:val="22"/>
+              </w:rPr>
+            </w:pPr>
+            <w:r>
+              <w:rPr>
+                <w:rFonts w:asciiTheme="minorHAnsi" w:hAnsiTheme="minorHAnsi"/>
+                <w:sz w:val="22"/>
+              </w:rPr>
+              <w:t>Gerente de proyecto</w:t>
+            </w:r>
           </w:p>
         </w:tc>
         <w:tc>
@@ -2004,6 +2332,10 @@
               <w:ind w:left="7"/>
               <w:jc w:val="center"/>
               <w:cnfStyle w:val="000000100000" w:firstRow="0" w:lastRow="0" w:firstColumn="0" w:lastColumn="0" w:oddVBand="0" w:evenVBand="0" w:oddHBand="1" w:evenHBand="0" w:firstRowFirstColumn="0" w:firstRowLastColumn="0" w:lastRowFirstColumn="0" w:lastRowLastColumn="0"/>
+              <w:rPr>
+                <w:rFonts w:asciiTheme="minorHAnsi" w:hAnsiTheme="minorHAnsi"/>
+                <w:sz w:val="22"/>
+              </w:rPr>
             </w:pPr>
           </w:p>
         </w:tc>
@@ -2134,6 +2466,10 @@
               <w:ind w:left="7"/>
               <w:jc w:val="center"/>
               <w:cnfStyle w:val="000000000000" w:firstRow="0" w:lastRow="0" w:firstColumn="0" w:lastColumn="0" w:oddVBand="0" w:evenVBand="0" w:oddHBand="0" w:evenHBand="0" w:firstRowFirstColumn="0" w:firstRowLastColumn="0" w:lastRowFirstColumn="0" w:lastRowLastColumn="0"/>
+              <w:rPr>
+                <w:rFonts w:asciiTheme="minorHAnsi" w:hAnsiTheme="minorHAnsi"/>
+                <w:sz w:val="22"/>
+              </w:rPr>
             </w:pPr>
           </w:p>
         </w:tc>
@@ -2268,6 +2604,10 @@
               <w:ind w:left="7"/>
               <w:jc w:val="center"/>
               <w:cnfStyle w:val="000000100000" w:firstRow="0" w:lastRow="0" w:firstColumn="0" w:lastColumn="0" w:oddVBand="0" w:evenVBand="0" w:oddHBand="1" w:evenHBand="0" w:firstRowFirstColumn="0" w:firstRowLastColumn="0" w:lastRowFirstColumn="0" w:lastRowLastColumn="0"/>
+              <w:rPr>
+                <w:rFonts w:asciiTheme="minorHAnsi" w:hAnsiTheme="minorHAnsi"/>
+                <w:sz w:val="22"/>
+              </w:rPr>
             </w:pPr>
           </w:p>
         </w:tc>
@@ -2395,6 +2735,10 @@
               <w:ind w:left="7"/>
               <w:jc w:val="center"/>
               <w:cnfStyle w:val="000000000000" w:firstRow="0" w:lastRow="0" w:firstColumn="0" w:lastColumn="0" w:oddVBand="0" w:evenVBand="0" w:oddHBand="0" w:evenHBand="0" w:firstRowFirstColumn="0" w:firstRowLastColumn="0" w:lastRowFirstColumn="0" w:lastRowLastColumn="0"/>
+              <w:rPr>
+                <w:rFonts w:asciiTheme="minorHAnsi" w:hAnsiTheme="minorHAnsi"/>
+                <w:sz w:val="22"/>
+              </w:rPr>
             </w:pPr>
           </w:p>
         </w:tc>
@@ -2533,6 +2877,10 @@
               <w:ind w:left="7"/>
               <w:jc w:val="center"/>
               <w:cnfStyle w:val="000000100000" w:firstRow="0" w:lastRow="0" w:firstColumn="0" w:lastColumn="0" w:oddVBand="0" w:evenVBand="0" w:oddHBand="1" w:evenHBand="0" w:firstRowFirstColumn="0" w:firstRowLastColumn="0" w:lastRowFirstColumn="0" w:lastRowLastColumn="0"/>
+              <w:rPr>
+                <w:rFonts w:asciiTheme="minorHAnsi" w:hAnsiTheme="minorHAnsi"/>
+                <w:sz w:val="22"/>
+              </w:rPr>
             </w:pPr>
           </w:p>
         </w:tc>
@@ -2670,6 +3018,10 @@
               <w:ind w:left="7"/>
               <w:jc w:val="center"/>
               <w:cnfStyle w:val="000000000000" w:firstRow="0" w:lastRow="0" w:firstColumn="0" w:lastColumn="0" w:oddVBand="0" w:evenVBand="0" w:oddHBand="0" w:evenHBand="0" w:firstRowFirstColumn="0" w:firstRowLastColumn="0" w:lastRowFirstColumn="0" w:lastRowLastColumn="0"/>
+              <w:rPr>
+                <w:rFonts w:asciiTheme="minorHAnsi" w:hAnsiTheme="minorHAnsi"/>
+                <w:sz w:val="22"/>
+              </w:rPr>
             </w:pPr>
           </w:p>
         </w:tc>
@@ -2798,6 +3150,10 @@
               <w:ind w:left="7"/>
               <w:jc w:val="center"/>
               <w:cnfStyle w:val="000000100000" w:firstRow="0" w:lastRow="0" w:firstColumn="0" w:lastColumn="0" w:oddVBand="0" w:evenVBand="0" w:oddHBand="1" w:evenHBand="0" w:firstRowFirstColumn="0" w:firstRowLastColumn="0" w:lastRowFirstColumn="0" w:lastRowLastColumn="0"/>
+              <w:rPr>
+                <w:rFonts w:asciiTheme="minorHAnsi" w:hAnsiTheme="minorHAnsi"/>
+                <w:sz w:val="22"/>
+              </w:rPr>
             </w:pPr>
           </w:p>
         </w:tc>
@@ -2929,6 +3285,10 @@
               <w:ind w:left="7"/>
               <w:jc w:val="center"/>
               <w:cnfStyle w:val="000000000000" w:firstRow="0" w:lastRow="0" w:firstColumn="0" w:lastColumn="0" w:oddVBand="0" w:evenVBand="0" w:oddHBand="0" w:evenHBand="0" w:firstRowFirstColumn="0" w:firstRowLastColumn="0" w:lastRowFirstColumn="0" w:lastRowLastColumn="0"/>
+              <w:rPr>
+                <w:rFonts w:asciiTheme="minorHAnsi" w:hAnsiTheme="minorHAnsi"/>
+                <w:sz w:val="22"/>
+              </w:rPr>
             </w:pPr>
           </w:p>
         </w:tc>
@@ -3063,6 +3423,10 @@
               <w:ind w:left="7"/>
               <w:jc w:val="center"/>
               <w:cnfStyle w:val="000000100000" w:firstRow="0" w:lastRow="0" w:firstColumn="0" w:lastColumn="0" w:oddVBand="0" w:evenVBand="0" w:oddHBand="1" w:evenHBand="0" w:firstRowFirstColumn="0" w:firstRowLastColumn="0" w:lastRowFirstColumn="0" w:lastRowLastColumn="0"/>
+              <w:rPr>
+                <w:rFonts w:asciiTheme="minorHAnsi" w:hAnsiTheme="minorHAnsi"/>
+                <w:sz w:val="22"/>
+              </w:rPr>
             </w:pPr>
           </w:p>
         </w:tc>
@@ -3151,13 +3515,8 @@
               <w:rPr>
                 <w:sz w:val="20"/>
               </w:rPr>
-              <w:t>1.3.</w:t>
-            </w:r>
-            <w:r>
-              <w:rPr>
-                <w:sz w:val="20"/>
-              </w:rPr>
-              <w:t>2</w:t>
+              <w:lastRenderedPageBreak/>
+              <w:t>1.3.2</w:t>
             </w:r>
           </w:p>
         </w:tc>
@@ -3196,6 +3555,10 @@
               <w:ind w:left="7"/>
               <w:jc w:val="center"/>
               <w:cnfStyle w:val="000000000000" w:firstRow="0" w:lastRow="0" w:firstColumn="0" w:lastColumn="0" w:oddVBand="0" w:evenVBand="0" w:oddHBand="0" w:evenHBand="0" w:firstRowFirstColumn="0" w:firstRowLastColumn="0" w:lastRowFirstColumn="0" w:lastRowLastColumn="0"/>
+              <w:rPr>
+                <w:rFonts w:asciiTheme="minorHAnsi" w:hAnsiTheme="minorHAnsi"/>
+                <w:sz w:val="22"/>
+              </w:rPr>
             </w:pPr>
           </w:p>
         </w:tc>
@@ -3285,13 +3648,7 @@
               <w:rPr>
                 <w:sz w:val="20"/>
               </w:rPr>
-              <w:t>1.3.</w:t>
-            </w:r>
-            <w:r>
-              <w:rPr>
-                <w:sz w:val="20"/>
-              </w:rPr>
-              <w:t>3</w:t>
+              <w:t>1.3.3</w:t>
             </w:r>
           </w:p>
         </w:tc>
@@ -3330,6 +3687,10 @@
               <w:ind w:left="7"/>
               <w:jc w:val="center"/>
               <w:cnfStyle w:val="000000100000" w:firstRow="0" w:lastRow="0" w:firstColumn="0" w:lastColumn="0" w:oddVBand="0" w:evenVBand="0" w:oddHBand="1" w:evenHBand="0" w:firstRowFirstColumn="0" w:firstRowLastColumn="0" w:lastRowFirstColumn="0" w:lastRowLastColumn="0"/>
+              <w:rPr>
+                <w:rFonts w:asciiTheme="minorHAnsi" w:hAnsiTheme="minorHAnsi"/>
+                <w:sz w:val="22"/>
+              </w:rPr>
             </w:pPr>
           </w:p>
         </w:tc>
@@ -3418,13 +3779,7 @@
               <w:rPr>
                 <w:sz w:val="20"/>
               </w:rPr>
-              <w:t>1.3.</w:t>
-            </w:r>
-            <w:r>
-              <w:rPr>
-                <w:sz w:val="20"/>
-              </w:rPr>
-              <w:t>4</w:t>
+              <w:t>1.3.4</w:t>
             </w:r>
           </w:p>
         </w:tc>
@@ -3463,6 +3818,10 @@
               <w:ind w:left="7"/>
               <w:jc w:val="center"/>
               <w:cnfStyle w:val="000000000000" w:firstRow="0" w:lastRow="0" w:firstColumn="0" w:lastColumn="0" w:oddVBand="0" w:evenVBand="0" w:oddHBand="0" w:evenHBand="0" w:firstRowFirstColumn="0" w:firstRowLastColumn="0" w:lastRowFirstColumn="0" w:lastRowLastColumn="0"/>
+              <w:rPr>
+                <w:rFonts w:asciiTheme="minorHAnsi" w:hAnsiTheme="minorHAnsi"/>
+                <w:sz w:val="22"/>
+              </w:rPr>
             </w:pPr>
           </w:p>
         </w:tc>
@@ -3562,13 +3921,7 @@
               <w:rPr>
                 <w:sz w:val="20"/>
               </w:rPr>
-              <w:t>1.3.</w:t>
-            </w:r>
-            <w:r>
-              <w:rPr>
-                <w:sz w:val="20"/>
-              </w:rPr>
-              <w:t>5</w:t>
+              <w:t>1.3.5</w:t>
             </w:r>
           </w:p>
         </w:tc>
@@ -3607,6 +3960,10 @@
               <w:ind w:left="7"/>
               <w:jc w:val="center"/>
               <w:cnfStyle w:val="000000100000" w:firstRow="0" w:lastRow="0" w:firstColumn="0" w:lastColumn="0" w:oddVBand="0" w:evenVBand="0" w:oddHBand="1" w:evenHBand="0" w:firstRowFirstColumn="0" w:firstRowLastColumn="0" w:lastRowFirstColumn="0" w:lastRowLastColumn="0"/>
+              <w:rPr>
+                <w:rFonts w:asciiTheme="minorHAnsi" w:hAnsiTheme="minorHAnsi"/>
+                <w:sz w:val="22"/>
+              </w:rPr>
             </w:pPr>
           </w:p>
         </w:tc>
@@ -3705,14 +4062,7 @@
               <w:rPr>
                 <w:sz w:val="20"/>
               </w:rPr>
-              <w:lastRenderedPageBreak/>
-              <w:t>1.3.</w:t>
-            </w:r>
-            <w:r>
-              <w:rPr>
-                <w:sz w:val="20"/>
-              </w:rPr>
-              <w:t>6</w:t>
+              <w:t>1.3.6</w:t>
             </w:r>
           </w:p>
         </w:tc>
@@ -3751,6 +4101,10 @@
               <w:ind w:left="7"/>
               <w:jc w:val="center"/>
               <w:cnfStyle w:val="000000000000" w:firstRow="0" w:lastRow="0" w:firstColumn="0" w:lastColumn="0" w:oddVBand="0" w:evenVBand="0" w:oddHBand="0" w:evenHBand="0" w:firstRowFirstColumn="0" w:firstRowLastColumn="0" w:lastRowFirstColumn="0" w:lastRowLastColumn="0"/>
+              <w:rPr>
+                <w:rFonts w:asciiTheme="minorHAnsi" w:hAnsiTheme="minorHAnsi"/>
+                <w:sz w:val="22"/>
+              </w:rPr>
             </w:pPr>
           </w:p>
         </w:tc>
@@ -3840,13 +4194,7 @@
               <w:rPr>
                 <w:sz w:val="20"/>
               </w:rPr>
-              <w:t>1.3.</w:t>
-            </w:r>
-            <w:r>
-              <w:rPr>
-                <w:sz w:val="20"/>
-              </w:rPr>
-              <w:t>7</w:t>
+              <w:t>1.3.7</w:t>
             </w:r>
           </w:p>
         </w:tc>
@@ -3885,6 +4233,10 @@
               <w:ind w:left="7"/>
               <w:jc w:val="center"/>
               <w:cnfStyle w:val="000000100000" w:firstRow="0" w:lastRow="0" w:firstColumn="0" w:lastColumn="0" w:oddVBand="0" w:evenVBand="0" w:oddHBand="1" w:evenHBand="0" w:firstRowFirstColumn="0" w:firstRowLastColumn="0" w:lastRowFirstColumn="0" w:lastRowLastColumn="0"/>
+              <w:rPr>
+                <w:rFonts w:asciiTheme="minorHAnsi" w:hAnsiTheme="minorHAnsi"/>
+                <w:sz w:val="22"/>
+              </w:rPr>
             </w:pPr>
           </w:p>
         </w:tc>
@@ -3980,13 +4332,7 @@
               <w:rPr>
                 <w:sz w:val="20"/>
               </w:rPr>
-              <w:t>1.3.</w:t>
-            </w:r>
-            <w:r>
-              <w:rPr>
-                <w:sz w:val="20"/>
-              </w:rPr>
-              <w:t>8</w:t>
+              <w:t>1.3.8</w:t>
             </w:r>
           </w:p>
         </w:tc>
@@ -4022,10 +4368,15 @@
               <w:ind w:left="60"/>
               <w:jc w:val="center"/>
               <w:cnfStyle w:val="000000000000" w:firstRow="0" w:lastRow="0" w:firstColumn="0" w:lastColumn="0" w:oddVBand="0" w:evenVBand="0" w:oddHBand="0" w:evenHBand="0" w:firstRowFirstColumn="0" w:firstRowLastColumn="0" w:lastRowFirstColumn="0" w:lastRowLastColumn="0"/>
-            </w:pPr>
-            <w:r>
-              <w:rPr>
-                <w:sz w:val="20"/>
+              <w:rPr>
+                <w:rFonts w:asciiTheme="minorHAnsi" w:hAnsiTheme="minorHAnsi"/>
+                <w:sz w:val="22"/>
+              </w:rPr>
+            </w:pPr>
+            <w:r>
+              <w:rPr>
+                <w:rFonts w:asciiTheme="minorHAnsi" w:hAnsiTheme="minorHAnsi"/>
+                <w:sz w:val="22"/>
               </w:rPr>
               <w:t xml:space="preserve"> </w:t>
             </w:r>
@@ -4154,7 +4505,8 @@
               <w:jc w:val="center"/>
               <w:cnfStyle w:val="000000100000" w:firstRow="0" w:lastRow="0" w:firstColumn="0" w:lastColumn="0" w:oddVBand="0" w:evenVBand="0" w:oddHBand="1" w:evenHBand="0" w:firstRowFirstColumn="0" w:firstRowLastColumn="0" w:lastRowFirstColumn="0" w:lastRowLastColumn="0"/>
               <w:rPr>
-                <w:sz w:val="20"/>
+                <w:rFonts w:asciiTheme="minorHAnsi" w:hAnsiTheme="minorHAnsi"/>
+                <w:sz w:val="22"/>
               </w:rPr>
             </w:pPr>
           </w:p>
@@ -4323,7 +4675,8 @@
               <w:jc w:val="center"/>
               <w:cnfStyle w:val="000000000000" w:firstRow="0" w:lastRow="0" w:firstColumn="0" w:lastColumn="0" w:oddVBand="0" w:evenVBand="0" w:oddHBand="0" w:evenHBand="0" w:firstRowFirstColumn="0" w:firstRowLastColumn="0" w:lastRowFirstColumn="0" w:lastRowLastColumn="0"/>
               <w:rPr>
-                <w:sz w:val="20"/>
+                <w:rFonts w:asciiTheme="minorHAnsi" w:hAnsiTheme="minorHAnsi"/>
+                <w:sz w:val="22"/>
               </w:rPr>
             </w:pPr>
           </w:p>
@@ -4430,13 +4783,7 @@
               <w:rPr>
                 <w:sz w:val="20"/>
               </w:rPr>
-              <w:t>1.4.</w:t>
-            </w:r>
-            <w:r>
-              <w:rPr>
-                <w:sz w:val="20"/>
-              </w:rPr>
-              <w:t>2</w:t>
+              <w:t>1.4.2</w:t>
             </w:r>
           </w:p>
         </w:tc>
@@ -4503,7 +4850,8 @@
               <w:jc w:val="center"/>
               <w:cnfStyle w:val="000000100000" w:firstRow="0" w:lastRow="0" w:firstColumn="0" w:lastColumn="0" w:oddVBand="0" w:evenVBand="0" w:oddHBand="1" w:evenHBand="0" w:firstRowFirstColumn="0" w:firstRowLastColumn="0" w:lastRowFirstColumn="0" w:lastRowLastColumn="0"/>
               <w:rPr>
-                <w:sz w:val="20"/>
+                <w:rFonts w:asciiTheme="minorHAnsi" w:hAnsiTheme="minorHAnsi"/>
+                <w:sz w:val="22"/>
               </w:rPr>
             </w:pPr>
           </w:p>
@@ -4599,13 +4947,7 @@
               <w:rPr>
                 <w:sz w:val="20"/>
               </w:rPr>
-              <w:t>1.4.</w:t>
-            </w:r>
-            <w:r>
-              <w:rPr>
-                <w:sz w:val="20"/>
-              </w:rPr>
-              <w:t>3</w:t>
+              <w:t>1.4.3</w:t>
             </w:r>
           </w:p>
         </w:tc>
@@ -4642,7 +4984,8 @@
               <w:jc w:val="center"/>
               <w:cnfStyle w:val="000000000000" w:firstRow="0" w:lastRow="0" w:firstColumn="0" w:lastColumn="0" w:oddVBand="0" w:evenVBand="0" w:oddHBand="0" w:evenHBand="0" w:firstRowFirstColumn="0" w:firstRowLastColumn="0" w:lastRowFirstColumn="0" w:lastRowLastColumn="0"/>
               <w:rPr>
-                <w:sz w:val="20"/>
+                <w:rFonts w:asciiTheme="minorHAnsi" w:hAnsiTheme="minorHAnsi"/>
+                <w:sz w:val="22"/>
               </w:rPr>
             </w:pPr>
           </w:p>
@@ -4739,13 +5082,7 @@
               <w:rPr>
                 <w:sz w:val="20"/>
               </w:rPr>
-              <w:t>1.4.</w:t>
-            </w:r>
-            <w:r>
-              <w:rPr>
-                <w:sz w:val="20"/>
-              </w:rPr>
-              <w:t>4</w:t>
+              <w:t>1.4.4</w:t>
             </w:r>
           </w:p>
         </w:tc>
@@ -4782,7 +5119,8 @@
               <w:jc w:val="center"/>
               <w:cnfStyle w:val="000000100000" w:firstRow="0" w:lastRow="0" w:firstColumn="0" w:lastColumn="0" w:oddVBand="0" w:evenVBand="0" w:oddHBand="1" w:evenHBand="0" w:firstRowFirstColumn="0" w:firstRowLastColumn="0" w:lastRowFirstColumn="0" w:lastRowLastColumn="0"/>
               <w:rPr>
-                <w:sz w:val="20"/>
+                <w:rFonts w:asciiTheme="minorHAnsi" w:hAnsiTheme="minorHAnsi"/>
+                <w:sz w:val="22"/>
               </w:rPr>
             </w:pPr>
           </w:p>
@@ -4878,13 +5216,7 @@
               <w:rPr>
                 <w:sz w:val="20"/>
               </w:rPr>
-              <w:t>1.4.</w:t>
-            </w:r>
-            <w:r>
-              <w:rPr>
-                <w:sz w:val="20"/>
-              </w:rPr>
-              <w:t>5</w:t>
+              <w:t>1.4.5</w:t>
             </w:r>
           </w:p>
         </w:tc>
@@ -4921,7 +5253,8 @@
               <w:jc w:val="center"/>
               <w:cnfStyle w:val="000000000000" w:firstRow="0" w:lastRow="0" w:firstColumn="0" w:lastColumn="0" w:oddVBand="0" w:evenVBand="0" w:oddHBand="0" w:evenHBand="0" w:firstRowFirstColumn="0" w:firstRowLastColumn="0" w:lastRowFirstColumn="0" w:lastRowLastColumn="0"/>
               <w:rPr>
-                <w:sz w:val="20"/>
+                <w:rFonts w:asciiTheme="minorHAnsi" w:hAnsiTheme="minorHAnsi"/>
+                <w:sz w:val="22"/>
               </w:rPr>
             </w:pPr>
           </w:p>
@@ -5028,13 +5361,7 @@
               <w:rPr>
                 <w:sz w:val="20"/>
               </w:rPr>
-              <w:t>1.4.</w:t>
-            </w:r>
-            <w:r>
-              <w:rPr>
-                <w:sz w:val="20"/>
-              </w:rPr>
-              <w:t>6</w:t>
+              <w:t>1.4.6</w:t>
             </w:r>
           </w:p>
         </w:tc>
@@ -5071,7 +5398,8 @@
               <w:jc w:val="center"/>
               <w:cnfStyle w:val="000000100000" w:firstRow="0" w:lastRow="0" w:firstColumn="0" w:lastColumn="0" w:oddVBand="0" w:evenVBand="0" w:oddHBand="1" w:evenHBand="0" w:firstRowFirstColumn="0" w:firstRowLastColumn="0" w:lastRowFirstColumn="0" w:lastRowLastColumn="0"/>
               <w:rPr>
-                <w:sz w:val="20"/>
+                <w:rFonts w:asciiTheme="minorHAnsi" w:hAnsiTheme="minorHAnsi"/>
+                <w:sz w:val="22"/>
               </w:rPr>
             </w:pPr>
           </w:p>
@@ -5167,13 +5495,7 @@
               <w:rPr>
                 <w:sz w:val="20"/>
               </w:rPr>
-              <w:t>1.4.</w:t>
-            </w:r>
-            <w:r>
-              <w:rPr>
-                <w:sz w:val="20"/>
-              </w:rPr>
-              <w:t>7</w:t>
+              <w:t>1.4.7</w:t>
             </w:r>
           </w:p>
         </w:tc>
@@ -5238,7 +5560,8 @@
               <w:jc w:val="center"/>
               <w:cnfStyle w:val="000000000000" w:firstRow="0" w:lastRow="0" w:firstColumn="0" w:lastColumn="0" w:oddVBand="0" w:evenVBand="0" w:oddHBand="0" w:evenHBand="0" w:firstRowFirstColumn="0" w:firstRowLastColumn="0" w:lastRowFirstColumn="0" w:lastRowLastColumn="0"/>
               <w:rPr>
-                <w:sz w:val="20"/>
+                <w:rFonts w:asciiTheme="minorHAnsi" w:hAnsiTheme="minorHAnsi"/>
+                <w:sz w:val="22"/>
               </w:rPr>
             </w:pPr>
           </w:p>
@@ -5345,13 +5668,7 @@
               <w:rPr>
                 <w:sz w:val="20"/>
               </w:rPr>
-              <w:t>1.4.</w:t>
-            </w:r>
-            <w:r>
-              <w:rPr>
-                <w:sz w:val="20"/>
-              </w:rPr>
-              <w:t>8</w:t>
+              <w:t>1.4.8</w:t>
             </w:r>
           </w:p>
         </w:tc>
@@ -5434,7 +5751,8 @@
               <w:jc w:val="center"/>
               <w:cnfStyle w:val="000000100000" w:firstRow="0" w:lastRow="0" w:firstColumn="0" w:lastColumn="0" w:oddVBand="0" w:evenVBand="0" w:oddHBand="1" w:evenHBand="0" w:firstRowFirstColumn="0" w:firstRowLastColumn="0" w:lastRowFirstColumn="0" w:lastRowLastColumn="0"/>
               <w:rPr>
-                <w:sz w:val="20"/>
+                <w:rFonts w:asciiTheme="minorHAnsi" w:hAnsiTheme="minorHAnsi"/>
+                <w:sz w:val="22"/>
               </w:rPr>
             </w:pPr>
           </w:p>
@@ -5540,13 +5858,7 @@
               <w:rPr>
                 <w:sz w:val="20"/>
               </w:rPr>
-              <w:t>1.4.</w:t>
-            </w:r>
-            <w:r>
-              <w:rPr>
-                <w:sz w:val="20"/>
-              </w:rPr>
-              <w:t>9</w:t>
+              <w:t>1.4.9</w:t>
             </w:r>
           </w:p>
         </w:tc>
@@ -5583,7 +5895,8 @@
               <w:jc w:val="center"/>
               <w:cnfStyle w:val="000000000000" w:firstRow="0" w:lastRow="0" w:firstColumn="0" w:lastColumn="0" w:oddVBand="0" w:evenVBand="0" w:oddHBand="0" w:evenHBand="0" w:firstRowFirstColumn="0" w:firstRowLastColumn="0" w:lastRowFirstColumn="0" w:lastRowLastColumn="0"/>
               <w:rPr>
-                <w:sz w:val="20"/>
+                <w:rFonts w:asciiTheme="minorHAnsi" w:hAnsiTheme="minorHAnsi"/>
+                <w:sz w:val="22"/>
               </w:rPr>
             </w:pPr>
           </w:p>
@@ -5680,13 +5993,7 @@
               <w:rPr>
                 <w:sz w:val="20"/>
               </w:rPr>
-              <w:t>1.4.1</w:t>
-            </w:r>
-            <w:r>
-              <w:rPr>
-                <w:sz w:val="20"/>
-              </w:rPr>
-              <w:t>0</w:t>
+              <w:t>1.4.10</w:t>
             </w:r>
           </w:p>
         </w:tc>
@@ -5723,7 +6030,8 @@
               <w:jc w:val="center"/>
               <w:cnfStyle w:val="000000100000" w:firstRow="0" w:lastRow="0" w:firstColumn="0" w:lastColumn="0" w:oddVBand="0" w:evenVBand="0" w:oddHBand="1" w:evenHBand="0" w:firstRowFirstColumn="0" w:firstRowLastColumn="0" w:lastRowFirstColumn="0" w:lastRowLastColumn="0"/>
               <w:rPr>
-                <w:sz w:val="20"/>
+                <w:rFonts w:asciiTheme="minorHAnsi" w:hAnsiTheme="minorHAnsi"/>
+                <w:sz w:val="22"/>
               </w:rPr>
             </w:pPr>
           </w:p>
@@ -5819,13 +6127,7 @@
               <w:rPr>
                 <w:sz w:val="20"/>
               </w:rPr>
-              <w:t>1.4.1</w:t>
-            </w:r>
-            <w:r>
-              <w:rPr>
-                <w:sz w:val="20"/>
-              </w:rPr>
-              <w:t>1</w:t>
+              <w:t>1.4.11</w:t>
             </w:r>
           </w:p>
         </w:tc>
@@ -5880,7 +6182,8 @@
               <w:jc w:val="center"/>
               <w:cnfStyle w:val="000000000000" w:firstRow="0" w:lastRow="0" w:firstColumn="0" w:lastColumn="0" w:oddVBand="0" w:evenVBand="0" w:oddHBand="0" w:evenHBand="0" w:firstRowFirstColumn="0" w:firstRowLastColumn="0" w:lastRowFirstColumn="0" w:lastRowLastColumn="0"/>
               <w:rPr>
-                <w:sz w:val="20"/>
+                <w:rFonts w:asciiTheme="minorHAnsi" w:hAnsiTheme="minorHAnsi"/>
+                <w:sz w:val="22"/>
               </w:rPr>
             </w:pPr>
           </w:p>
@@ -5997,13 +6300,7 @@
               <w:rPr>
                 <w:sz w:val="20"/>
               </w:rPr>
-              <w:t>1.4.1</w:t>
-            </w:r>
-            <w:r>
-              <w:rPr>
-                <w:sz w:val="20"/>
-              </w:rPr>
-              <w:t>2</w:t>
+              <w:t>1.4.12</w:t>
             </w:r>
           </w:p>
         </w:tc>
@@ -6040,7 +6337,8 @@
               <w:jc w:val="center"/>
               <w:cnfStyle w:val="000000100000" w:firstRow="0" w:lastRow="0" w:firstColumn="0" w:lastColumn="0" w:oddVBand="0" w:evenVBand="0" w:oddHBand="1" w:evenHBand="0" w:firstRowFirstColumn="0" w:firstRowLastColumn="0" w:lastRowFirstColumn="0" w:lastRowLastColumn="0"/>
               <w:rPr>
-                <w:sz w:val="20"/>
+                <w:rFonts w:asciiTheme="minorHAnsi" w:hAnsiTheme="minorHAnsi"/>
+                <w:sz w:val="22"/>
               </w:rPr>
             </w:pPr>
           </w:p>
@@ -6136,13 +6434,7 @@
               <w:rPr>
                 <w:sz w:val="20"/>
               </w:rPr>
-              <w:t>1.4.1</w:t>
-            </w:r>
-            <w:r>
-              <w:rPr>
-                <w:sz w:val="20"/>
-              </w:rPr>
-              <w:t>3</w:t>
+              <w:t>1.4.13</w:t>
             </w:r>
           </w:p>
         </w:tc>
@@ -6179,7 +6471,8 @@
               <w:jc w:val="center"/>
               <w:cnfStyle w:val="000000000000" w:firstRow="0" w:lastRow="0" w:firstColumn="0" w:lastColumn="0" w:oddVBand="0" w:evenVBand="0" w:oddHBand="0" w:evenHBand="0" w:firstRowFirstColumn="0" w:firstRowLastColumn="0" w:lastRowFirstColumn="0" w:lastRowLastColumn="0"/>
               <w:rPr>
-                <w:sz w:val="20"/>
+                <w:rFonts w:asciiTheme="minorHAnsi" w:hAnsiTheme="minorHAnsi"/>
+                <w:sz w:val="22"/>
               </w:rPr>
             </w:pPr>
           </w:p>
@@ -6286,13 +6579,7 @@
               <w:rPr>
                 <w:sz w:val="20"/>
               </w:rPr>
-              <w:t>1.4.1</w:t>
-            </w:r>
-            <w:r>
-              <w:rPr>
-                <w:sz w:val="20"/>
-              </w:rPr>
-              <w:t>4</w:t>
+              <w:t>1.4.14</w:t>
             </w:r>
           </w:p>
         </w:tc>
@@ -6329,7 +6616,8 @@
               <w:jc w:val="center"/>
               <w:cnfStyle w:val="000000100000" w:firstRow="0" w:lastRow="0" w:firstColumn="0" w:lastColumn="0" w:oddVBand="0" w:evenVBand="0" w:oddHBand="1" w:evenHBand="0" w:firstRowFirstColumn="0" w:firstRowLastColumn="0" w:lastRowFirstColumn="0" w:lastRowLastColumn="0"/>
               <w:rPr>
-                <w:sz w:val="20"/>
+                <w:rFonts w:asciiTheme="minorHAnsi" w:hAnsiTheme="minorHAnsi"/>
+                <w:sz w:val="22"/>
               </w:rPr>
             </w:pPr>
           </w:p>
@@ -6425,13 +6713,7 @@
               <w:rPr>
                 <w:sz w:val="20"/>
               </w:rPr>
-              <w:t>1.4.1</w:t>
-            </w:r>
-            <w:r>
-              <w:rPr>
-                <w:sz w:val="20"/>
-              </w:rPr>
-              <w:t>5</w:t>
+              <w:t>1.4.15</w:t>
             </w:r>
           </w:p>
         </w:tc>
@@ -6468,7 +6750,8 @@
               <w:jc w:val="center"/>
               <w:cnfStyle w:val="000000000000" w:firstRow="0" w:lastRow="0" w:firstColumn="0" w:lastColumn="0" w:oddVBand="0" w:evenVBand="0" w:oddHBand="0" w:evenHBand="0" w:firstRowFirstColumn="0" w:firstRowLastColumn="0" w:lastRowFirstColumn="0" w:lastRowLastColumn="0"/>
               <w:rPr>
-                <w:sz w:val="20"/>
+                <w:rFonts w:asciiTheme="minorHAnsi" w:hAnsiTheme="minorHAnsi"/>
+                <w:sz w:val="22"/>
               </w:rPr>
             </w:pPr>
           </w:p>
@@ -6565,13 +6848,7 @@
               <w:rPr>
                 <w:sz w:val="20"/>
               </w:rPr>
-              <w:t>1.4.1</w:t>
-            </w:r>
-            <w:r>
-              <w:rPr>
-                <w:sz w:val="20"/>
-              </w:rPr>
-              <w:t>6</w:t>
+              <w:t>1.4.16</w:t>
             </w:r>
           </w:p>
         </w:tc>
@@ -6608,7 +6885,8 @@
               <w:jc w:val="center"/>
               <w:cnfStyle w:val="000000100000" w:firstRow="0" w:lastRow="0" w:firstColumn="0" w:lastColumn="0" w:oddVBand="0" w:evenVBand="0" w:oddHBand="1" w:evenHBand="0" w:firstRowFirstColumn="0" w:firstRowLastColumn="0" w:lastRowFirstColumn="0" w:lastRowLastColumn="0"/>
               <w:rPr>
-                <w:sz w:val="20"/>
+                <w:rFonts w:asciiTheme="minorHAnsi" w:hAnsiTheme="minorHAnsi"/>
+                <w:sz w:val="22"/>
               </w:rPr>
             </w:pPr>
           </w:p>
@@ -6744,7 +7022,8 @@
               <w:jc w:val="center"/>
               <w:cnfStyle w:val="000000000000" w:firstRow="0" w:lastRow="0" w:firstColumn="0" w:lastColumn="0" w:oddVBand="0" w:evenVBand="0" w:oddHBand="0" w:evenHBand="0" w:firstRowFirstColumn="0" w:firstRowLastColumn="0" w:lastRowFirstColumn="0" w:lastRowLastColumn="0"/>
               <w:rPr>
-                <w:sz w:val="20"/>
+                <w:rFonts w:asciiTheme="minorHAnsi" w:hAnsiTheme="minorHAnsi"/>
+                <w:sz w:val="22"/>
               </w:rPr>
             </w:pPr>
           </w:p>
@@ -6847,6 +7126,7 @@
               <w:rPr>
                 <w:sz w:val="20"/>
               </w:rPr>
+              <w:lastRenderedPageBreak/>
               <w:t>1.5.1</w:t>
             </w:r>
           </w:p>
@@ -6884,7 +7164,8 @@
               <w:jc w:val="center"/>
               <w:cnfStyle w:val="000000100000" w:firstRow="0" w:lastRow="0" w:firstColumn="0" w:lastColumn="0" w:oddVBand="0" w:evenVBand="0" w:oddHBand="1" w:evenHBand="0" w:firstRowFirstColumn="0" w:firstRowLastColumn="0" w:lastRowFirstColumn="0" w:lastRowLastColumn="0"/>
               <w:rPr>
-                <w:sz w:val="20"/>
+                <w:rFonts w:asciiTheme="minorHAnsi" w:hAnsiTheme="minorHAnsi"/>
+                <w:sz w:val="22"/>
               </w:rPr>
             </w:pPr>
           </w:p>
@@ -7017,7 +7298,8 @@
               <w:jc w:val="center"/>
               <w:cnfStyle w:val="000000000000" w:firstRow="0" w:lastRow="0" w:firstColumn="0" w:lastColumn="0" w:oddVBand="0" w:evenVBand="0" w:oddHBand="0" w:evenHBand="0" w:firstRowFirstColumn="0" w:firstRowLastColumn="0" w:lastRowFirstColumn="0" w:lastRowLastColumn="0"/>
               <w:rPr>
-                <w:sz w:val="20"/>
+                <w:rFonts w:asciiTheme="minorHAnsi" w:hAnsiTheme="minorHAnsi"/>
+                <w:sz w:val="22"/>
               </w:rPr>
             </w:pPr>
           </w:p>
@@ -7161,7 +7443,8 @@
               <w:jc w:val="center"/>
               <w:cnfStyle w:val="000000100000" w:firstRow="0" w:lastRow="0" w:firstColumn="0" w:lastColumn="0" w:oddVBand="0" w:evenVBand="0" w:oddHBand="1" w:evenHBand="0" w:firstRowFirstColumn="0" w:firstRowLastColumn="0" w:lastRowFirstColumn="0" w:lastRowLastColumn="0"/>
               <w:rPr>
-                <w:sz w:val="20"/>
+                <w:rFonts w:asciiTheme="minorHAnsi" w:hAnsiTheme="minorHAnsi"/>
+                <w:sz w:val="22"/>
               </w:rPr>
             </w:pPr>
           </w:p>
@@ -7297,7 +7580,8 @@
               <w:jc w:val="center"/>
               <w:cnfStyle w:val="000000000000" w:firstRow="0" w:lastRow="0" w:firstColumn="0" w:lastColumn="0" w:oddVBand="0" w:evenVBand="0" w:oddHBand="0" w:evenHBand="0" w:firstRowFirstColumn="0" w:firstRowLastColumn="0" w:lastRowFirstColumn="0" w:lastRowLastColumn="0"/>
               <w:rPr>
-                <w:sz w:val="20"/>
+                <w:rFonts w:asciiTheme="minorHAnsi" w:hAnsiTheme="minorHAnsi"/>
+                <w:sz w:val="22"/>
               </w:rPr>
             </w:pPr>
           </w:p>
@@ -7400,7 +7684,6 @@
               <w:rPr>
                 <w:sz w:val="20"/>
               </w:rPr>
-              <w:lastRenderedPageBreak/>
               <w:t>1.6.1</w:t>
             </w:r>
           </w:p>
@@ -7438,7 +7721,8 @@
               <w:jc w:val="center"/>
               <w:cnfStyle w:val="000000100000" w:firstRow="0" w:lastRow="0" w:firstColumn="0" w:lastColumn="0" w:oddVBand="0" w:evenVBand="0" w:oddHBand="1" w:evenHBand="0" w:firstRowFirstColumn="0" w:firstRowLastColumn="0" w:lastRowFirstColumn="0" w:lastRowLastColumn="0"/>
               <w:rPr>
-                <w:sz w:val="20"/>
+                <w:rFonts w:asciiTheme="minorHAnsi" w:hAnsiTheme="minorHAnsi"/>
+                <w:sz w:val="22"/>
               </w:rPr>
             </w:pPr>
           </w:p>
@@ -7581,7 +7865,8 @@
               <w:jc w:val="center"/>
               <w:cnfStyle w:val="000000000000" w:firstRow="0" w:lastRow="0" w:firstColumn="0" w:lastColumn="0" w:oddVBand="0" w:evenVBand="0" w:oddHBand="0" w:evenHBand="0" w:firstRowFirstColumn="0" w:firstRowLastColumn="0" w:lastRowFirstColumn="0" w:lastRowLastColumn="0"/>
               <w:rPr>
-                <w:sz w:val="20"/>
+                <w:rFonts w:asciiTheme="minorHAnsi" w:hAnsiTheme="minorHAnsi"/>
+                <w:sz w:val="22"/>
               </w:rPr>
             </w:pPr>
           </w:p>
@@ -7715,7 +8000,8 @@
               <w:jc w:val="center"/>
               <w:cnfStyle w:val="000000100000" w:firstRow="0" w:lastRow="0" w:firstColumn="0" w:lastColumn="0" w:oddVBand="0" w:evenVBand="0" w:oddHBand="1" w:evenHBand="0" w:firstRowFirstColumn="0" w:firstRowLastColumn="0" w:lastRowFirstColumn="0" w:lastRowLastColumn="0"/>
               <w:rPr>
-                <w:sz w:val="20"/>
+                <w:rFonts w:asciiTheme="minorHAnsi" w:hAnsiTheme="minorHAnsi"/>
+                <w:sz w:val="22"/>
               </w:rPr>
             </w:pPr>
           </w:p>
@@ -7848,7 +8134,8 @@
               <w:jc w:val="center"/>
               <w:cnfStyle w:val="000000000000" w:firstRow="0" w:lastRow="0" w:firstColumn="0" w:lastColumn="0" w:oddVBand="0" w:evenVBand="0" w:oddHBand="0" w:evenHBand="0" w:firstRowFirstColumn="0" w:firstRowLastColumn="0" w:lastRowFirstColumn="0" w:lastRowLastColumn="0"/>
               <w:rPr>
-                <w:sz w:val="20"/>
+                <w:rFonts w:asciiTheme="minorHAnsi" w:hAnsiTheme="minorHAnsi"/>
+                <w:sz w:val="22"/>
               </w:rPr>
             </w:pPr>
           </w:p>
@@ -8521,6 +8808,36 @@
       </w:tcPr>
     </w:tblStylePr>
   </w:style>
+  <w:style w:type="paragraph" w:styleId="Textodeglobo">
+    <w:name w:val="Balloon Text"/>
+    <w:basedOn w:val="Normal"/>
+    <w:link w:val="TextodegloboCar"/>
+    <w:uiPriority w:val="99"/>
+    <w:semiHidden/>
+    <w:unhideWhenUsed/>
+    <w:rsid w:val="001351E3"/>
+    <w:pPr>
+      <w:spacing w:before="0" w:after="0" w:line="240" w:lineRule="auto"/>
+    </w:pPr>
+    <w:rPr>
+      <w:rFonts w:ascii="Segoe UI" w:hAnsi="Segoe UI" w:cs="Segoe UI"/>
+      <w:sz w:val="18"/>
+      <w:szCs w:val="18"/>
+    </w:rPr>
+  </w:style>
+  <w:style w:type="character" w:customStyle="1" w:styleId="TextodegloboCar">
+    <w:name w:val="Texto de globo Car"/>
+    <w:basedOn w:val="Fuentedeprrafopredeter"/>
+    <w:link w:val="Textodeglobo"/>
+    <w:uiPriority w:val="99"/>
+    <w:semiHidden/>
+    <w:rsid w:val="001351E3"/>
+    <w:rPr>
+      <w:rFonts w:ascii="Segoe UI" w:hAnsi="Segoe UI" w:cs="Segoe UI"/>
+      <w:sz w:val="18"/>
+      <w:szCs w:val="18"/>
+    </w:rPr>
+  </w:style>
 </w:styles>
 </file>
 

</xml_diff>